<commit_message>
updated cv and added in iros project
</commit_message>
<xml_diff>
--- a/data/Baiyu Shi_cv.docx
+++ b/data/Baiyu Shi_cv.docx
@@ -194,35 +194,28 @@
           <w:rFonts w:eastAsia="宋体" w:cs="Times New Roman"/>
           <w:sz w:val="22"/>
         </w:rPr>
-        <w:t>Bio-inspired</w:t>
+        <w:t xml:space="preserve">Chemical and Haptics Sensing, </w:t>
       </w:r>
       <w:r>
         <w:rPr>
           <w:rFonts w:eastAsia="宋体" w:cs="Times New Roman"/>
           <w:sz w:val="22"/>
         </w:rPr>
-        <w:t xml:space="preserve"> Robotics</w:t>
+        <w:t>Human</w:t>
       </w:r>
       <w:r>
         <w:rPr>
           <w:rFonts w:eastAsia="宋体" w:cs="Times New Roman"/>
           <w:sz w:val="22"/>
         </w:rPr>
-        <w:t xml:space="preserve">, </w:t>
+        <w:t>-r</w:t>
       </w:r>
       <w:r>
         <w:rPr>
           <w:rFonts w:eastAsia="宋体" w:cs="Times New Roman"/>
           <w:sz w:val="22"/>
         </w:rPr>
-        <w:t>Chemical and Haptics Sensing</w:t>
-      </w:r>
-      <w:r>
-        <w:rPr>
-          <w:rFonts w:eastAsia="宋体" w:cs="Times New Roman"/>
-          <w:sz w:val="22"/>
-        </w:rPr>
-        <w:t xml:space="preserve">, </w:t>
+        <w:t xml:space="preserve">obot Interaction, </w:t>
       </w:r>
       <w:r>
         <w:rPr>
@@ -287,14 +280,14 @@
           <w:rFonts w:eastAsia="宋体" w:cs="Times New Roman"/>
           <w:sz w:val="22"/>
         </w:rPr>
-        <w:t xml:space="preserve">Biosensors, </w:t>
+        <w:t>Biosensors</w:t>
       </w:r>
       <w:r>
         <w:rPr>
           <w:rFonts w:eastAsia="宋体" w:cs="Times New Roman"/>
           <w:sz w:val="22"/>
         </w:rPr>
-        <w:t xml:space="preserve">Wearable Devices, </w:t>
+        <w:t xml:space="preserve">, </w:t>
       </w:r>
       <w:r>
         <w:rPr>
@@ -324,7 +317,35 @@
           <w:rFonts w:eastAsia="宋体" w:cs="Times New Roman"/>
           <w:sz w:val="22"/>
         </w:rPr>
-        <w:t xml:space="preserve"> Organ-on-a-Chip.</w:t>
+        <w:t xml:space="preserve"> </w:t>
+      </w:r>
+      <w:r>
+        <w:rPr>
+          <w:rFonts w:eastAsia="宋体" w:cs="Times New Roman"/>
+          <w:sz w:val="22"/>
+        </w:rPr>
+        <w:t>Wearabl</w:t>
+      </w:r>
+      <w:r>
+        <w:rPr>
+          <w:rFonts w:eastAsia="宋体" w:cs="Times New Roman"/>
+          <w:sz w:val="22"/>
+        </w:rPr>
+        <w:t>es</w:t>
+      </w:r>
+      <w:r>
+        <w:rPr>
+          <w:rFonts w:eastAsia="宋体" w:cs="Times New Roman"/>
+          <w:sz w:val="22"/>
+        </w:rPr>
+        <w:t xml:space="preserve">, </w:t>
+      </w:r>
+      <w:r>
+        <w:rPr>
+          <w:rFonts w:eastAsia="宋体" w:cs="Times New Roman"/>
+          <w:sz w:val="22"/>
+        </w:rPr>
+        <w:t>Organ-on-a-Chip.</w:t>
       </w:r>
     </w:p>
     <w:p>
@@ -598,21 +619,7 @@
           <w:rFonts w:cs="Times New Roman"/>
           <w:sz w:val="20"/>
         </w:rPr>
-        <w:t xml:space="preserve">Advisors: </w:t>
-      </w:r>
-      <w:r>
-        <w:rPr>
-          <w:rFonts w:cs="Times New Roman"/>
-          <w:sz w:val="20"/>
-        </w:rPr>
-        <w:t>Professor Robert J. Full</w:t>
-      </w:r>
-      <w:r>
-        <w:rPr>
-          <w:rFonts w:cs="Times New Roman"/>
-          <w:sz w:val="20"/>
-        </w:rPr>
-        <w:t>, Professor Ken Goldberg, and Professor Gerard Marriott.</w:t>
+        <w:t>Advisors: Professor Robert J. Full, Professor Ken Goldberg, and Professor Gerard Marriott.</w:t>
       </w:r>
     </w:p>
     <w:p>
@@ -632,8 +639,6 @@
       <w:r>
         <w:rPr>
           <w:rFonts w:cs="Times New Roman"/>
-          <w:b/>
-          <w:bCs/>
           <w:sz w:val="20"/>
         </w:rPr>
         <w:t>Awards</w:t>
@@ -700,583 +705,6 @@
         <w:pict w14:anchorId="403F72E6">
           <v:rect id="_x0000_i1027" alt="" style="width:540pt;height:1pt;mso-width-percent:0;mso-height-percent:0;mso-width-percent:0;mso-height-percent:0" o:hralign="center" o:hrstd="t" o:hrnoshade="t" o:hr="t" fillcolor="black [3213]" stroked="f"/>
         </w:pict>
-      </w:r>
-    </w:p>
-    <w:p>
-      <w:pPr>
-        <w:spacing w:line="264" w:lineRule="auto"/>
-        <w:ind w:firstLine="0"/>
-        <w:rPr>
-          <w:sz w:val="21"/>
-          <w:szCs w:val="21"/>
-        </w:rPr>
-      </w:pPr>
-      <w:r>
-        <w:rPr>
-          <w:sz w:val="21"/>
-          <w:szCs w:val="21"/>
-        </w:rPr>
-        <w:t xml:space="preserve">[1] </w:t>
-      </w:r>
-      <w:proofErr w:type="spellStart"/>
-      <w:r>
-        <w:rPr>
-          <w:b/>
-          <w:bCs/>
-          <w:sz w:val="21"/>
-          <w:szCs w:val="21"/>
-        </w:rPr>
-        <w:t>AutoBag</w:t>
-      </w:r>
-      <w:proofErr w:type="spellEnd"/>
-      <w:r>
-        <w:rPr>
-          <w:b/>
-          <w:bCs/>
-          <w:sz w:val="21"/>
-          <w:szCs w:val="21"/>
-        </w:rPr>
-        <w:t>: Learning to Open Plastic Bags and Insert Objects.</w:t>
-      </w:r>
-      <w:r>
-        <w:rPr>
-          <w:sz w:val="21"/>
-          <w:szCs w:val="21"/>
-        </w:rPr>
-        <w:t xml:space="preserve"> </w:t>
-      </w:r>
-    </w:p>
-    <w:p>
-      <w:pPr>
-        <w:spacing w:line="264" w:lineRule="auto"/>
-        <w:ind w:firstLine="0"/>
-        <w:rPr>
-          <w:sz w:val="21"/>
-          <w:szCs w:val="21"/>
-        </w:rPr>
-      </w:pPr>
-      <w:r>
-        <w:rPr>
-          <w:sz w:val="21"/>
-          <w:szCs w:val="21"/>
-        </w:rPr>
-        <w:t xml:space="preserve">Lawrence </w:t>
-      </w:r>
-      <w:proofErr w:type="spellStart"/>
-      <w:r>
-        <w:rPr>
-          <w:sz w:val="21"/>
-          <w:szCs w:val="21"/>
-        </w:rPr>
-        <w:t>Yunliang</w:t>
-      </w:r>
-      <w:proofErr w:type="spellEnd"/>
-      <w:r>
-        <w:rPr>
-          <w:sz w:val="21"/>
-          <w:szCs w:val="21"/>
-        </w:rPr>
-        <w:t xml:space="preserve"> Chen, </w:t>
-      </w:r>
-      <w:r>
-        <w:rPr>
-          <w:b/>
-          <w:bCs/>
-          <w:sz w:val="21"/>
-          <w:szCs w:val="21"/>
-        </w:rPr>
-        <w:t>Baiyu Shi</w:t>
-      </w:r>
-      <w:r>
-        <w:rPr>
-          <w:sz w:val="21"/>
-          <w:szCs w:val="21"/>
-        </w:rPr>
-        <w:t xml:space="preserve">, Daniel Seita, Richard Cheng, Thomas Kollar, David Held, Ken Goldberg. </w:t>
-      </w:r>
-    </w:p>
-    <w:p>
-      <w:pPr>
-        <w:spacing w:line="276" w:lineRule="auto"/>
-        <w:ind w:firstLine="0"/>
-        <w:jc w:val="right"/>
-        <w:rPr>
-          <w:rFonts w:eastAsia="宋体"/>
-          <w:sz w:val="21"/>
-          <w:szCs w:val="21"/>
-        </w:rPr>
-      </w:pPr>
-      <w:r>
-        <w:rPr>
-          <w:i/>
-          <w:iCs/>
-          <w:sz w:val="21"/>
-          <w:szCs w:val="21"/>
-        </w:rPr>
-        <w:t>IEEE International Conference on Robotics and Automation (ICRA)</w:t>
-      </w:r>
-      <w:r>
-        <w:rPr>
-          <w:sz w:val="21"/>
-          <w:szCs w:val="21"/>
-        </w:rPr>
-        <w:t xml:space="preserve">, </w:t>
-      </w:r>
-      <w:r>
-        <w:rPr>
-          <w:sz w:val="21"/>
-          <w:szCs w:val="21"/>
-        </w:rPr>
-        <w:t xml:space="preserve">May </w:t>
-      </w:r>
-      <w:r>
-        <w:rPr>
-          <w:sz w:val="21"/>
-          <w:szCs w:val="21"/>
-        </w:rPr>
-        <w:t>2023</w:t>
-      </w:r>
-      <w:r>
-        <w:rPr>
-          <w:sz w:val="21"/>
-          <w:szCs w:val="21"/>
-        </w:rPr>
-        <w:t>, London, UK.</w:t>
-      </w:r>
-    </w:p>
-    <w:p>
-      <w:pPr>
-        <w:spacing w:line="276" w:lineRule="auto"/>
-        <w:ind w:firstLine="0"/>
-        <w:rPr>
-          <w:sz w:val="21"/>
-          <w:szCs w:val="21"/>
-        </w:rPr>
-      </w:pPr>
-      <w:r>
-        <w:rPr>
-          <w:rFonts w:eastAsia="宋体" w:hint="eastAsia"/>
-          <w:sz w:val="21"/>
-          <w:szCs w:val="21"/>
-        </w:rPr>
-        <w:t>[</w:t>
-      </w:r>
-      <w:r>
-        <w:rPr>
-          <w:rFonts w:eastAsia="宋体"/>
-          <w:sz w:val="21"/>
-          <w:szCs w:val="21"/>
-        </w:rPr>
-        <w:t xml:space="preserve">2] </w:t>
-      </w:r>
-      <w:r>
-        <w:rPr>
-          <w:rFonts w:cs="Times New Roman"/>
-          <w:b/>
-          <w:bCs/>
-          <w:sz w:val="21"/>
-          <w:szCs w:val="21"/>
-        </w:rPr>
-        <w:t xml:space="preserve">Automating Vascular Shunt Insertion with the </w:t>
-      </w:r>
-      <w:proofErr w:type="spellStart"/>
-      <w:r>
-        <w:rPr>
-          <w:rFonts w:cs="Times New Roman"/>
-          <w:b/>
-          <w:bCs/>
-          <w:sz w:val="21"/>
-          <w:szCs w:val="21"/>
-        </w:rPr>
-        <w:t>dVRK</w:t>
-      </w:r>
-      <w:proofErr w:type="spellEnd"/>
-      <w:r>
-        <w:rPr>
-          <w:rFonts w:cs="Times New Roman"/>
-          <w:b/>
-          <w:bCs/>
-          <w:sz w:val="21"/>
-          <w:szCs w:val="21"/>
-        </w:rPr>
-        <w:t xml:space="preserve"> Surgical Robot.</w:t>
-      </w:r>
-      <w:r>
-        <w:rPr>
-          <w:rFonts w:cs="Times New Roman"/>
-          <w:color w:val="000000"/>
-          <w:sz w:val="21"/>
-          <w:szCs w:val="21"/>
-        </w:rPr>
-        <w:br/>
-        <w:t xml:space="preserve">Karthik </w:t>
-      </w:r>
-      <w:proofErr w:type="spellStart"/>
-      <w:r>
-        <w:rPr>
-          <w:rFonts w:cs="Times New Roman"/>
-          <w:color w:val="000000"/>
-          <w:sz w:val="21"/>
-          <w:szCs w:val="21"/>
-        </w:rPr>
-        <w:t>Dharmarajan</w:t>
-      </w:r>
-      <w:proofErr w:type="spellEnd"/>
-      <w:r>
-        <w:rPr>
-          <w:rFonts w:cs="Times New Roman"/>
-          <w:color w:val="000000"/>
-          <w:sz w:val="21"/>
-          <w:szCs w:val="21"/>
-        </w:rPr>
-        <w:t>*, Will Panitch*, Muyan Jiang, Kishore Srinivas, </w:t>
-      </w:r>
-      <w:r>
-        <w:rPr>
-          <w:rStyle w:val="Strong"/>
-          <w:rFonts w:cs="Times New Roman"/>
-          <w:color w:val="000000"/>
-          <w:sz w:val="21"/>
-          <w:szCs w:val="21"/>
-        </w:rPr>
-        <w:t>Baiyu Shi</w:t>
-      </w:r>
-      <w:r>
-        <w:rPr>
-          <w:rFonts w:cs="Times New Roman"/>
-          <w:color w:val="000000"/>
-          <w:sz w:val="21"/>
-          <w:szCs w:val="21"/>
-        </w:rPr>
-        <w:t xml:space="preserve">, Yahav Avigal, Huang </w:t>
-      </w:r>
-      <w:proofErr w:type="spellStart"/>
-      <w:r>
-        <w:rPr>
-          <w:rFonts w:cs="Times New Roman"/>
-          <w:color w:val="000000"/>
-          <w:sz w:val="21"/>
-          <w:szCs w:val="21"/>
-        </w:rPr>
-        <w:t>Huang</w:t>
-      </w:r>
-      <w:proofErr w:type="spellEnd"/>
-      <w:r>
-        <w:rPr>
-          <w:rFonts w:cs="Times New Roman"/>
-          <w:color w:val="000000"/>
-          <w:sz w:val="21"/>
-          <w:szCs w:val="21"/>
-        </w:rPr>
-        <w:t>, Thomas Low, Danyal Fer, Ken Goldberg.</w:t>
-      </w:r>
-      <w:r>
-        <w:rPr>
-          <w:rFonts w:cs="Times New Roman"/>
-          <w:color w:val="000000"/>
-          <w:sz w:val="21"/>
-          <w:szCs w:val="21"/>
-        </w:rPr>
-        <w:t xml:space="preserve">           </w:t>
-      </w:r>
-      <w:r>
-        <w:rPr>
-          <w:i/>
-          <w:iCs/>
-          <w:sz w:val="21"/>
-          <w:szCs w:val="21"/>
-        </w:rPr>
-        <w:t>IEEE International Conference on Robotics and Automation (ICRA)</w:t>
-      </w:r>
-      <w:r>
-        <w:rPr>
-          <w:sz w:val="21"/>
-          <w:szCs w:val="21"/>
-        </w:rPr>
-        <w:t xml:space="preserve">, </w:t>
-      </w:r>
-      <w:r>
-        <w:rPr>
-          <w:sz w:val="21"/>
-          <w:szCs w:val="21"/>
-        </w:rPr>
-        <w:t xml:space="preserve">May </w:t>
-      </w:r>
-      <w:r>
-        <w:rPr>
-          <w:sz w:val="21"/>
-          <w:szCs w:val="21"/>
-        </w:rPr>
-        <w:t>2023</w:t>
-      </w:r>
-      <w:r>
-        <w:rPr>
-          <w:sz w:val="21"/>
-          <w:szCs w:val="21"/>
-        </w:rPr>
-        <w:t>, London, UK</w:t>
-      </w:r>
-      <w:r>
-        <w:rPr>
-          <w:sz w:val="21"/>
-          <w:szCs w:val="21"/>
-        </w:rPr>
-        <w:t>.</w:t>
-      </w:r>
-    </w:p>
-    <w:p>
-      <w:pPr>
-        <w:spacing w:line="276" w:lineRule="auto"/>
-        <w:ind w:firstLine="0"/>
-        <w:rPr>
-          <w:rFonts w:cs="Times New Roman"/>
-          <w:b/>
-          <w:bCs/>
-          <w:sz w:val="20"/>
-          <w:szCs w:val="20"/>
-          <w:shd w:val="clear" w:color="auto" w:fill="FFFFFF"/>
-        </w:rPr>
-      </w:pPr>
-      <w:r>
-        <w:rPr>
-          <w:rFonts w:cs="Times New Roman"/>
-          <w:sz w:val="20"/>
-          <w:szCs w:val="20"/>
-          <w:shd w:val="clear" w:color="auto" w:fill="FFFFFF"/>
-        </w:rPr>
-        <w:t>[3]</w:t>
-      </w:r>
-      <w:r>
-        <w:rPr>
-          <w:rFonts w:cs="Times New Roman"/>
-          <w:b/>
-          <w:bCs/>
-          <w:sz w:val="20"/>
-          <w:szCs w:val="20"/>
-          <w:shd w:val="clear" w:color="auto" w:fill="FFFFFF"/>
-        </w:rPr>
-        <w:t xml:space="preserve"> </w:t>
-      </w:r>
-      <w:r>
-        <w:rPr>
-          <w:rFonts w:cs="Times New Roman"/>
-          <w:b/>
-          <w:bCs/>
-          <w:sz w:val="20"/>
-          <w:szCs w:val="20"/>
-          <w:shd w:val="clear" w:color="auto" w:fill="FFFFFF"/>
-        </w:rPr>
-        <w:t>A Trimodal Framework for Robot-Assisted Vascular Shunt Insertion</w:t>
-      </w:r>
-      <w:r>
-        <w:rPr>
-          <w:rFonts w:cs="Times New Roman"/>
-          <w:b/>
-          <w:bCs/>
-          <w:sz w:val="20"/>
-          <w:szCs w:val="20"/>
-        </w:rPr>
-        <w:t xml:space="preserve"> </w:t>
-      </w:r>
-      <w:r>
-        <w:rPr>
-          <w:rFonts w:cs="Times New Roman"/>
-          <w:b/>
-          <w:bCs/>
-          <w:sz w:val="20"/>
-          <w:szCs w:val="20"/>
-          <w:shd w:val="clear" w:color="auto" w:fill="FFFFFF"/>
-        </w:rPr>
-        <w:t>When a Supervising Surgeon is Local, Remote, or Unavailable.</w:t>
-      </w:r>
-      <w:r>
-        <w:rPr>
-          <w:rFonts w:cs="Times New Roman"/>
-          <w:b/>
-          <w:bCs/>
-          <w:sz w:val="20"/>
-          <w:szCs w:val="20"/>
-          <w:shd w:val="clear" w:color="auto" w:fill="FFFFFF"/>
-        </w:rPr>
-        <w:t xml:space="preserve">   </w:t>
-      </w:r>
-    </w:p>
-    <w:p>
-      <w:pPr>
-        <w:spacing w:line="264" w:lineRule="auto"/>
-        <w:ind w:firstLine="0"/>
-        <w:rPr>
-          <w:rFonts w:cs="Times New Roman"/>
-          <w:color w:val="000000"/>
-          <w:sz w:val="21"/>
-          <w:szCs w:val="21"/>
-        </w:rPr>
-      </w:pPr>
-      <w:r>
-        <w:rPr>
-          <w:rFonts w:cs="Times New Roman"/>
-          <w:color w:val="000000"/>
-          <w:sz w:val="21"/>
-          <w:szCs w:val="21"/>
-        </w:rPr>
-        <w:t xml:space="preserve">Karthik </w:t>
-      </w:r>
-      <w:proofErr w:type="spellStart"/>
-      <w:r>
-        <w:rPr>
-          <w:rFonts w:cs="Times New Roman"/>
-          <w:color w:val="000000"/>
-          <w:sz w:val="21"/>
-          <w:szCs w:val="21"/>
-        </w:rPr>
-        <w:t>Dharmarajan</w:t>
-      </w:r>
-      <w:proofErr w:type="spellEnd"/>
-      <w:r>
-        <w:rPr>
-          <w:rFonts w:cs="Times New Roman"/>
-          <w:color w:val="000000"/>
-          <w:sz w:val="21"/>
-          <w:szCs w:val="21"/>
-        </w:rPr>
-        <w:t xml:space="preserve">*, Will Panitch*, </w:t>
-      </w:r>
-      <w:r>
-        <w:rPr>
-          <w:rStyle w:val="Strong"/>
-          <w:rFonts w:cs="Times New Roman"/>
-          <w:color w:val="000000"/>
-          <w:sz w:val="21"/>
-          <w:szCs w:val="21"/>
-        </w:rPr>
-        <w:t>Baiyu Shi</w:t>
-      </w:r>
-      <w:r>
-        <w:rPr>
-          <w:rFonts w:cs="Times New Roman"/>
-          <w:color w:val="000000"/>
-          <w:sz w:val="21"/>
-          <w:szCs w:val="21"/>
-        </w:rPr>
-        <w:t xml:space="preserve">, Huang </w:t>
-      </w:r>
-      <w:proofErr w:type="spellStart"/>
-      <w:r>
-        <w:rPr>
-          <w:rFonts w:cs="Times New Roman"/>
-          <w:color w:val="000000"/>
-          <w:sz w:val="21"/>
-          <w:szCs w:val="21"/>
-        </w:rPr>
-        <w:t>Huang</w:t>
-      </w:r>
-      <w:proofErr w:type="spellEnd"/>
-      <w:r>
-        <w:rPr>
-          <w:rFonts w:cs="Times New Roman"/>
-          <w:color w:val="000000"/>
-          <w:sz w:val="21"/>
-          <w:szCs w:val="21"/>
-        </w:rPr>
-        <w:t xml:space="preserve">, </w:t>
-      </w:r>
-      <w:r>
-        <w:rPr>
-          <w:rFonts w:cs="Times New Roman"/>
-          <w:color w:val="000000"/>
-          <w:sz w:val="21"/>
-          <w:szCs w:val="21"/>
-        </w:rPr>
-        <w:t xml:space="preserve">Lawrence </w:t>
-      </w:r>
-      <w:proofErr w:type="spellStart"/>
-      <w:r>
-        <w:rPr>
-          <w:rFonts w:cs="Times New Roman"/>
-          <w:color w:val="000000"/>
-          <w:sz w:val="21"/>
-          <w:szCs w:val="21"/>
-        </w:rPr>
-        <w:t>Yunliang</w:t>
-      </w:r>
-      <w:proofErr w:type="spellEnd"/>
-      <w:r>
-        <w:rPr>
-          <w:rFonts w:cs="Times New Roman"/>
-          <w:color w:val="000000"/>
-          <w:sz w:val="21"/>
-          <w:szCs w:val="21"/>
-        </w:rPr>
-        <w:t xml:space="preserve"> Chen, </w:t>
-      </w:r>
-      <w:r>
-        <w:rPr>
-          <w:rFonts w:cs="Times New Roman"/>
-          <w:color w:val="000000"/>
-          <w:sz w:val="21"/>
-          <w:szCs w:val="21"/>
-        </w:rPr>
-        <w:t xml:space="preserve">Thomas Low, Danyal Fer, </w:t>
-      </w:r>
-    </w:p>
-    <w:p>
-      <w:pPr>
-        <w:spacing w:line="264" w:lineRule="auto"/>
-        <w:ind w:firstLine="0"/>
-        <w:jc w:val="right"/>
-        <w:rPr>
-          <w:rFonts w:cs="Times New Roman"/>
-          <w:color w:val="000000"/>
-          <w:sz w:val="21"/>
-          <w:szCs w:val="21"/>
-        </w:rPr>
-      </w:pPr>
-      <w:r>
-        <w:rPr>
-          <w:rFonts w:cs="Times New Roman"/>
-          <w:color w:val="000000"/>
-          <w:sz w:val="21"/>
-          <w:szCs w:val="21"/>
-        </w:rPr>
-        <w:t>Ken Goldberg.</w:t>
-      </w:r>
-      <w:r>
-        <w:rPr>
-          <w:rFonts w:cs="Times New Roman"/>
-          <w:color w:val="000000"/>
-          <w:sz w:val="21"/>
-          <w:szCs w:val="21"/>
-        </w:rPr>
-        <w:t xml:space="preserve">                                         </w:t>
-      </w:r>
-      <w:r>
-        <w:rPr>
-          <w:rFonts w:cs="Times New Roman"/>
-          <w:i/>
-          <w:iCs/>
-          <w:color w:val="000000"/>
-          <w:sz w:val="21"/>
-          <w:szCs w:val="21"/>
-        </w:rPr>
-        <w:t>IEEE International Symposium on Medical Robotics (ISMR)</w:t>
-      </w:r>
-      <w:r>
-        <w:rPr>
-          <w:rFonts w:cs="Times New Roman"/>
-          <w:color w:val="000000"/>
-          <w:sz w:val="21"/>
-          <w:szCs w:val="21"/>
-        </w:rPr>
-        <w:t>,</w:t>
-      </w:r>
-      <w:r>
-        <w:rPr>
-          <w:rFonts w:cs="Times New Roman"/>
-          <w:color w:val="000000"/>
-          <w:sz w:val="21"/>
-          <w:szCs w:val="21"/>
-        </w:rPr>
-        <w:t xml:space="preserve"> April 2023, Atlanta, USA.</w:t>
       </w:r>
     </w:p>
     <w:p>
@@ -1383,7 +811,6 @@
         <w:spacing w:line="276" w:lineRule="auto"/>
         <w:ind w:firstLine="0"/>
         <w:rPr>
-          <w:rFonts w:eastAsia="宋体" w:cs="Times New Roman"/>
           <w:sz w:val="20"/>
           <w:szCs w:val="20"/>
         </w:rPr>
@@ -1401,6 +828,13 @@
           <w:szCs w:val="21"/>
         </w:rPr>
         <w:t xml:space="preserve">                </w:t>
+      </w:r>
+      <w:r>
+        <w:rPr>
+          <w:sz w:val="21"/>
+          <w:szCs w:val="21"/>
+        </w:rPr>
+        <w:t xml:space="preserve">   </w:t>
       </w:r>
       <w:r>
         <w:rPr>
@@ -1437,10 +871,626 @@
     </w:p>
     <w:p>
       <w:pPr>
+        <w:spacing w:line="276" w:lineRule="auto"/>
+        <w:ind w:firstLine="0"/>
+        <w:rPr>
+          <w:rFonts w:cs="Times New Roman"/>
+          <w:b/>
+          <w:bCs/>
+          <w:sz w:val="20"/>
+          <w:szCs w:val="20"/>
+          <w:shd w:val="clear" w:color="auto" w:fill="FFFFFF"/>
+        </w:rPr>
+      </w:pPr>
+      <w:r>
+        <w:rPr>
+          <w:rFonts w:cs="Times New Roman"/>
+          <w:sz w:val="20"/>
+          <w:szCs w:val="20"/>
+          <w:shd w:val="clear" w:color="auto" w:fill="FFFFFF"/>
+        </w:rPr>
+        <w:t>[3]</w:t>
+      </w:r>
+      <w:r>
+        <w:rPr>
+          <w:rFonts w:cs="Times New Roman"/>
+          <w:b/>
+          <w:bCs/>
+          <w:sz w:val="20"/>
+          <w:szCs w:val="20"/>
+          <w:shd w:val="clear" w:color="auto" w:fill="FFFFFF"/>
+        </w:rPr>
+        <w:t xml:space="preserve"> </w:t>
+      </w:r>
+      <w:r>
+        <w:rPr>
+          <w:rFonts w:cs="Times New Roman"/>
+          <w:b/>
+          <w:bCs/>
+          <w:sz w:val="20"/>
+          <w:szCs w:val="20"/>
+          <w:shd w:val="clear" w:color="auto" w:fill="FFFFFF"/>
+        </w:rPr>
+        <w:t>A Trimodal Framework for Robot-Assisted Vascular Shunt Insertion</w:t>
+      </w:r>
+      <w:r>
+        <w:rPr>
+          <w:rFonts w:cs="Times New Roman"/>
+          <w:b/>
+          <w:bCs/>
+          <w:sz w:val="20"/>
+          <w:szCs w:val="20"/>
+        </w:rPr>
+        <w:t xml:space="preserve"> </w:t>
+      </w:r>
+      <w:r>
+        <w:rPr>
+          <w:rFonts w:cs="Times New Roman"/>
+          <w:b/>
+          <w:bCs/>
+          <w:sz w:val="20"/>
+          <w:szCs w:val="20"/>
+          <w:shd w:val="clear" w:color="auto" w:fill="FFFFFF"/>
+        </w:rPr>
+        <w:t>When a Supervising Surgeon is Local, Remote, or Unavailable.</w:t>
+      </w:r>
+      <w:r>
+        <w:rPr>
+          <w:rFonts w:cs="Times New Roman"/>
+          <w:b/>
+          <w:bCs/>
+          <w:sz w:val="20"/>
+          <w:szCs w:val="20"/>
+          <w:shd w:val="clear" w:color="auto" w:fill="FFFFFF"/>
+        </w:rPr>
+        <w:t xml:space="preserve">   </w:t>
+      </w:r>
+    </w:p>
+    <w:p>
+      <w:pPr>
         <w:spacing w:line="264" w:lineRule="auto"/>
         <w:ind w:firstLine="0"/>
         <w:rPr>
           <w:rFonts w:cs="Times New Roman"/>
+          <w:color w:val="000000"/>
+          <w:sz w:val="21"/>
+          <w:szCs w:val="21"/>
+        </w:rPr>
+      </w:pPr>
+      <w:r>
+        <w:rPr>
+          <w:rFonts w:cs="Times New Roman"/>
+          <w:color w:val="000000"/>
+          <w:sz w:val="21"/>
+          <w:szCs w:val="21"/>
+        </w:rPr>
+        <w:t xml:space="preserve">Karthik </w:t>
+      </w:r>
+      <w:proofErr w:type="spellStart"/>
+      <w:r>
+        <w:rPr>
+          <w:rFonts w:cs="Times New Roman"/>
+          <w:color w:val="000000"/>
+          <w:sz w:val="21"/>
+          <w:szCs w:val="21"/>
+        </w:rPr>
+        <w:t>Dharmarajan</w:t>
+      </w:r>
+      <w:proofErr w:type="spellEnd"/>
+      <w:r>
+        <w:rPr>
+          <w:rFonts w:cs="Times New Roman"/>
+          <w:color w:val="000000"/>
+          <w:sz w:val="21"/>
+          <w:szCs w:val="21"/>
+        </w:rPr>
+        <w:t xml:space="preserve">*, Will Panitch*, </w:t>
+      </w:r>
+      <w:r>
+        <w:rPr>
+          <w:rStyle w:val="Strong"/>
+          <w:rFonts w:cs="Times New Roman"/>
+          <w:color w:val="000000"/>
+          <w:sz w:val="21"/>
+          <w:szCs w:val="21"/>
+        </w:rPr>
+        <w:t>Baiyu Shi</w:t>
+      </w:r>
+      <w:r>
+        <w:rPr>
+          <w:rFonts w:cs="Times New Roman"/>
+          <w:color w:val="000000"/>
+          <w:sz w:val="21"/>
+          <w:szCs w:val="21"/>
+        </w:rPr>
+        <w:t xml:space="preserve">, Huang </w:t>
+      </w:r>
+      <w:proofErr w:type="spellStart"/>
+      <w:r>
+        <w:rPr>
+          <w:rFonts w:cs="Times New Roman"/>
+          <w:color w:val="000000"/>
+          <w:sz w:val="21"/>
+          <w:szCs w:val="21"/>
+        </w:rPr>
+        <w:t>Huang</w:t>
+      </w:r>
+      <w:proofErr w:type="spellEnd"/>
+      <w:r>
+        <w:rPr>
+          <w:rFonts w:cs="Times New Roman"/>
+          <w:color w:val="000000"/>
+          <w:sz w:val="21"/>
+          <w:szCs w:val="21"/>
+        </w:rPr>
+        <w:t xml:space="preserve">, </w:t>
+      </w:r>
+      <w:r>
+        <w:rPr>
+          <w:rFonts w:cs="Times New Roman"/>
+          <w:color w:val="000000"/>
+          <w:sz w:val="21"/>
+          <w:szCs w:val="21"/>
+        </w:rPr>
+        <w:t xml:space="preserve">Lawrence </w:t>
+      </w:r>
+      <w:proofErr w:type="spellStart"/>
+      <w:r>
+        <w:rPr>
+          <w:rFonts w:cs="Times New Roman"/>
+          <w:color w:val="000000"/>
+          <w:sz w:val="21"/>
+          <w:szCs w:val="21"/>
+        </w:rPr>
+        <w:t>Yunliang</w:t>
+      </w:r>
+      <w:proofErr w:type="spellEnd"/>
+      <w:r>
+        <w:rPr>
+          <w:rFonts w:cs="Times New Roman"/>
+          <w:color w:val="000000"/>
+          <w:sz w:val="21"/>
+          <w:szCs w:val="21"/>
+        </w:rPr>
+        <w:t xml:space="preserve"> Chen, </w:t>
+      </w:r>
+      <w:r>
+        <w:rPr>
+          <w:rFonts w:cs="Times New Roman"/>
+          <w:color w:val="000000"/>
+          <w:sz w:val="21"/>
+          <w:szCs w:val="21"/>
+        </w:rPr>
+        <w:t xml:space="preserve">Thomas Low, Danyal Fer, </w:t>
+      </w:r>
+    </w:p>
+    <w:p>
+      <w:pPr>
+        <w:spacing w:line="264" w:lineRule="auto"/>
+        <w:ind w:firstLine="0"/>
+        <w:rPr>
+          <w:rFonts w:cs="Times New Roman"/>
+          <w:color w:val="000000"/>
+          <w:sz w:val="21"/>
+          <w:szCs w:val="21"/>
+        </w:rPr>
+      </w:pPr>
+      <w:r>
+        <w:rPr>
+          <w:rFonts w:cs="Times New Roman"/>
+          <w:color w:val="000000"/>
+          <w:sz w:val="21"/>
+          <w:szCs w:val="21"/>
+        </w:rPr>
+        <w:t>Ken Goldberg.</w:t>
+      </w:r>
+      <w:r>
+        <w:rPr>
+          <w:rFonts w:cs="Times New Roman"/>
+          <w:color w:val="000000"/>
+          <w:sz w:val="21"/>
+          <w:szCs w:val="21"/>
+        </w:rPr>
+        <w:t xml:space="preserve">                                         </w:t>
+      </w:r>
+      <w:r>
+        <w:rPr>
+          <w:rFonts w:cs="Times New Roman"/>
+          <w:color w:val="000000"/>
+          <w:sz w:val="21"/>
+          <w:szCs w:val="21"/>
+        </w:rPr>
+        <w:t xml:space="preserve">   </w:t>
+      </w:r>
+      <w:r>
+        <w:rPr>
+          <w:rFonts w:cs="Times New Roman"/>
+          <w:i/>
+          <w:iCs/>
+          <w:color w:val="000000"/>
+          <w:sz w:val="21"/>
+          <w:szCs w:val="21"/>
+        </w:rPr>
+        <w:t>IEEE International Symposium on Medical Robotics (ISMR)</w:t>
+      </w:r>
+      <w:r>
+        <w:rPr>
+          <w:rFonts w:cs="Times New Roman"/>
+          <w:color w:val="000000"/>
+          <w:sz w:val="21"/>
+          <w:szCs w:val="21"/>
+        </w:rPr>
+        <w:t>,</w:t>
+      </w:r>
+      <w:r>
+        <w:rPr>
+          <w:rFonts w:cs="Times New Roman"/>
+          <w:color w:val="000000"/>
+          <w:sz w:val="21"/>
+          <w:szCs w:val="21"/>
+        </w:rPr>
+        <w:t xml:space="preserve"> April 2023, Atlanta, USA.</w:t>
+      </w:r>
+    </w:p>
+    <w:p>
+      <w:pPr>
+        <w:spacing w:line="264" w:lineRule="auto"/>
+        <w:ind w:firstLine="0"/>
+        <w:rPr>
+          <w:sz w:val="21"/>
+          <w:szCs w:val="21"/>
+        </w:rPr>
+      </w:pPr>
+      <w:r>
+        <w:rPr>
+          <w:sz w:val="21"/>
+          <w:szCs w:val="21"/>
+        </w:rPr>
+        <w:t>[</w:t>
+      </w:r>
+      <w:r>
+        <w:rPr>
+          <w:sz w:val="21"/>
+          <w:szCs w:val="21"/>
+        </w:rPr>
+        <w:t>2</w:t>
+      </w:r>
+      <w:r>
+        <w:rPr>
+          <w:sz w:val="21"/>
+          <w:szCs w:val="21"/>
+        </w:rPr>
+        <w:t xml:space="preserve">] </w:t>
+      </w:r>
+      <w:proofErr w:type="spellStart"/>
+      <w:r>
+        <w:rPr>
+          <w:b/>
+          <w:bCs/>
+          <w:sz w:val="21"/>
+          <w:szCs w:val="21"/>
+        </w:rPr>
+        <w:t>AutoBag</w:t>
+      </w:r>
+      <w:proofErr w:type="spellEnd"/>
+      <w:r>
+        <w:rPr>
+          <w:b/>
+          <w:bCs/>
+          <w:sz w:val="21"/>
+          <w:szCs w:val="21"/>
+        </w:rPr>
+        <w:t>: Learning to Open Plastic Bags and Insert Objects.</w:t>
+      </w:r>
+      <w:r>
+        <w:rPr>
+          <w:sz w:val="21"/>
+          <w:szCs w:val="21"/>
+        </w:rPr>
+        <w:t xml:space="preserve"> </w:t>
+      </w:r>
+    </w:p>
+    <w:p>
+      <w:pPr>
+        <w:spacing w:line="264" w:lineRule="auto"/>
+        <w:ind w:firstLine="0"/>
+        <w:rPr>
+          <w:sz w:val="21"/>
+          <w:szCs w:val="21"/>
+        </w:rPr>
+      </w:pPr>
+      <w:r>
+        <w:rPr>
+          <w:sz w:val="21"/>
+          <w:szCs w:val="21"/>
+        </w:rPr>
+        <w:t xml:space="preserve">Lawrence </w:t>
+      </w:r>
+      <w:proofErr w:type="spellStart"/>
+      <w:r>
+        <w:rPr>
+          <w:sz w:val="21"/>
+          <w:szCs w:val="21"/>
+        </w:rPr>
+        <w:t>Yunliang</w:t>
+      </w:r>
+      <w:proofErr w:type="spellEnd"/>
+      <w:r>
+        <w:rPr>
+          <w:sz w:val="21"/>
+          <w:szCs w:val="21"/>
+        </w:rPr>
+        <w:t xml:space="preserve"> Chen, </w:t>
+      </w:r>
+      <w:r>
+        <w:rPr>
+          <w:b/>
+          <w:bCs/>
+          <w:sz w:val="21"/>
+          <w:szCs w:val="21"/>
+        </w:rPr>
+        <w:t>Baiyu Shi</w:t>
+      </w:r>
+      <w:r>
+        <w:rPr>
+          <w:sz w:val="21"/>
+          <w:szCs w:val="21"/>
+        </w:rPr>
+        <w:t xml:space="preserve">, Daniel Seita, Richard Cheng, Thomas Kollar, David Held, Ken Goldberg. </w:t>
+      </w:r>
+    </w:p>
+    <w:p>
+      <w:pPr>
+        <w:spacing w:line="276" w:lineRule="auto"/>
+        <w:ind w:firstLine="0"/>
+        <w:jc w:val="right"/>
+        <w:rPr>
+          <w:rFonts w:eastAsia="宋体"/>
+          <w:sz w:val="21"/>
+          <w:szCs w:val="21"/>
+        </w:rPr>
+      </w:pPr>
+      <w:r>
+        <w:rPr>
+          <w:i/>
+          <w:iCs/>
+          <w:sz w:val="21"/>
+          <w:szCs w:val="21"/>
+        </w:rPr>
+        <w:t>IEEE International Conference on Robotics and Automation (ICRA)</w:t>
+      </w:r>
+      <w:r>
+        <w:rPr>
+          <w:sz w:val="21"/>
+          <w:szCs w:val="21"/>
+        </w:rPr>
+        <w:t xml:space="preserve">, </w:t>
+      </w:r>
+      <w:r>
+        <w:rPr>
+          <w:sz w:val="21"/>
+          <w:szCs w:val="21"/>
+        </w:rPr>
+        <w:t xml:space="preserve">May </w:t>
+      </w:r>
+      <w:r>
+        <w:rPr>
+          <w:sz w:val="21"/>
+          <w:szCs w:val="21"/>
+        </w:rPr>
+        <w:t>2023</w:t>
+      </w:r>
+      <w:r>
+        <w:rPr>
+          <w:sz w:val="21"/>
+          <w:szCs w:val="21"/>
+        </w:rPr>
+        <w:t>, London, UK.</w:t>
+      </w:r>
+    </w:p>
+    <w:p>
+      <w:pPr>
+        <w:spacing w:line="276" w:lineRule="auto"/>
+        <w:ind w:firstLine="0"/>
+        <w:rPr>
+          <w:sz w:val="21"/>
+          <w:szCs w:val="21"/>
+        </w:rPr>
+      </w:pPr>
+      <w:r>
+        <w:rPr>
+          <w:rFonts w:eastAsia="宋体" w:hint="eastAsia"/>
+          <w:sz w:val="21"/>
+          <w:szCs w:val="21"/>
+        </w:rPr>
+        <w:t>[</w:t>
+      </w:r>
+      <w:r>
+        <w:rPr>
+          <w:rFonts w:eastAsia="宋体"/>
+          <w:sz w:val="21"/>
+          <w:szCs w:val="21"/>
+        </w:rPr>
+        <w:t>1</w:t>
+      </w:r>
+      <w:r>
+        <w:rPr>
+          <w:rFonts w:eastAsia="宋体"/>
+          <w:sz w:val="21"/>
+          <w:szCs w:val="21"/>
+        </w:rPr>
+        <w:t xml:space="preserve">] </w:t>
+      </w:r>
+      <w:r>
+        <w:rPr>
+          <w:rFonts w:cs="Times New Roman"/>
+          <w:b/>
+          <w:bCs/>
+          <w:sz w:val="21"/>
+          <w:szCs w:val="21"/>
+        </w:rPr>
+        <w:t xml:space="preserve">Automating Vascular Shunt Insertion with the </w:t>
+      </w:r>
+      <w:proofErr w:type="spellStart"/>
+      <w:r>
+        <w:rPr>
+          <w:rFonts w:cs="Times New Roman"/>
+          <w:b/>
+          <w:bCs/>
+          <w:sz w:val="21"/>
+          <w:szCs w:val="21"/>
+        </w:rPr>
+        <w:t>dVRK</w:t>
+      </w:r>
+      <w:proofErr w:type="spellEnd"/>
+      <w:r>
+        <w:rPr>
+          <w:rFonts w:cs="Times New Roman"/>
+          <w:b/>
+          <w:bCs/>
+          <w:sz w:val="21"/>
+          <w:szCs w:val="21"/>
+        </w:rPr>
+        <w:t xml:space="preserve"> Surgical Robot.</w:t>
+      </w:r>
+      <w:r>
+        <w:rPr>
+          <w:rFonts w:cs="Times New Roman"/>
+          <w:color w:val="000000"/>
+          <w:sz w:val="21"/>
+          <w:szCs w:val="21"/>
+        </w:rPr>
+        <w:br/>
+        <w:t xml:space="preserve">Karthik </w:t>
+      </w:r>
+      <w:proofErr w:type="spellStart"/>
+      <w:r>
+        <w:rPr>
+          <w:rFonts w:cs="Times New Roman"/>
+          <w:color w:val="000000"/>
+          <w:sz w:val="21"/>
+          <w:szCs w:val="21"/>
+        </w:rPr>
+        <w:t>Dharmarajan</w:t>
+      </w:r>
+      <w:proofErr w:type="spellEnd"/>
+      <w:r>
+        <w:rPr>
+          <w:rFonts w:cs="Times New Roman"/>
+          <w:color w:val="000000"/>
+          <w:sz w:val="21"/>
+          <w:szCs w:val="21"/>
+        </w:rPr>
+        <w:t>*, Will Panitch*, Muyan Jiang, Kishore Srinivas, </w:t>
+      </w:r>
+      <w:r>
+        <w:rPr>
+          <w:rStyle w:val="Strong"/>
+          <w:rFonts w:cs="Times New Roman"/>
+          <w:color w:val="000000"/>
+          <w:sz w:val="21"/>
+          <w:szCs w:val="21"/>
+        </w:rPr>
+        <w:t>Baiyu Shi</w:t>
+      </w:r>
+      <w:r>
+        <w:rPr>
+          <w:rFonts w:cs="Times New Roman"/>
+          <w:color w:val="000000"/>
+          <w:sz w:val="21"/>
+          <w:szCs w:val="21"/>
+        </w:rPr>
+        <w:t xml:space="preserve">, Yahav Avigal, Huang </w:t>
+      </w:r>
+      <w:proofErr w:type="spellStart"/>
+      <w:r>
+        <w:rPr>
+          <w:rFonts w:cs="Times New Roman"/>
+          <w:color w:val="000000"/>
+          <w:sz w:val="21"/>
+          <w:szCs w:val="21"/>
+        </w:rPr>
+        <w:t>Huang</w:t>
+      </w:r>
+      <w:proofErr w:type="spellEnd"/>
+      <w:r>
+        <w:rPr>
+          <w:rFonts w:cs="Times New Roman"/>
+          <w:color w:val="000000"/>
+          <w:sz w:val="21"/>
+          <w:szCs w:val="21"/>
+        </w:rPr>
+        <w:t>, Thomas Low, Danyal Fer, Ken Goldberg.</w:t>
+      </w:r>
+      <w:r>
+        <w:rPr>
+          <w:rFonts w:cs="Times New Roman"/>
+          <w:color w:val="000000"/>
+          <w:sz w:val="21"/>
+          <w:szCs w:val="21"/>
+        </w:rPr>
+        <w:t xml:space="preserve">           </w:t>
+      </w:r>
+      <w:r>
+        <w:rPr>
+          <w:rFonts w:cs="Times New Roman"/>
+          <w:color w:val="000000"/>
+          <w:sz w:val="21"/>
+          <w:szCs w:val="21"/>
+        </w:rPr>
+        <w:t xml:space="preserve">   </w:t>
+      </w:r>
+      <w:r>
+        <w:rPr>
+          <w:i/>
+          <w:iCs/>
+          <w:sz w:val="21"/>
+          <w:szCs w:val="21"/>
+        </w:rPr>
+        <w:t>IEEE International Conference on Robotics and Automation (ICRA)</w:t>
+      </w:r>
+      <w:r>
+        <w:rPr>
+          <w:sz w:val="21"/>
+          <w:szCs w:val="21"/>
+        </w:rPr>
+        <w:t xml:space="preserve">, </w:t>
+      </w:r>
+      <w:r>
+        <w:rPr>
+          <w:sz w:val="21"/>
+          <w:szCs w:val="21"/>
+        </w:rPr>
+        <w:t xml:space="preserve">May </w:t>
+      </w:r>
+      <w:r>
+        <w:rPr>
+          <w:sz w:val="21"/>
+          <w:szCs w:val="21"/>
+        </w:rPr>
+        <w:t>2023</w:t>
+      </w:r>
+      <w:r>
+        <w:rPr>
+          <w:sz w:val="21"/>
+          <w:szCs w:val="21"/>
+        </w:rPr>
+        <w:t>, London, UK</w:t>
+      </w:r>
+      <w:r>
+        <w:rPr>
+          <w:sz w:val="21"/>
+          <w:szCs w:val="21"/>
+        </w:rPr>
+        <w:t>.</w:t>
+      </w:r>
+    </w:p>
+    <w:p>
+      <w:pPr>
+        <w:spacing w:line="264" w:lineRule="auto"/>
+        <w:ind w:firstLine="0"/>
+        <w:rPr>
+          <w:rFonts w:cs="Times New Roman"/>
           <w:b/>
         </w:rPr>
       </w:pPr>
@@ -1465,7 +1515,7 @@
           <w:sz w:val="4"/>
         </w:rPr>
         <w:pict w14:anchorId="7BF8CBC0">
-          <v:rect id="_x0000_i1029" alt="" style="width:540pt;height:1pt;mso-width-percent:0;mso-height-percent:0;mso-width-percent:0;mso-height-percent:0" o:hralign="center" o:hrstd="t" o:hrnoshade="t" o:hr="t" fillcolor="black [3213]" stroked="f"/>
+          <v:rect id="_x0000_i1028" alt="" style="width:540pt;height:1pt;mso-width-percent:0;mso-height-percent:0;mso-width-percent:0;mso-height-percent:0" o:hralign="center" o:hrstd="t" o:hrnoshade="t" o:hr="t" fillcolor="black [3213]" stroked="f"/>
         </w:pict>
       </w:r>
     </w:p>
@@ -1601,7 +1651,27 @@
           <w:iCs/>
           <w:sz w:val="20"/>
         </w:rPr>
-        <w:t>Mar2021</w:t>
+        <w:t>Mar</w:t>
+      </w:r>
+      <w:r>
+        <w:rPr>
+          <w:rFonts w:cs="Times New Roman"/>
+          <w:b/>
+          <w:i/>
+          <w:iCs/>
+          <w:sz w:val="20"/>
+        </w:rPr>
+        <w:t xml:space="preserve"> </w:t>
+      </w:r>
+      <w:r>
+        <w:rPr>
+          <w:rFonts w:cs="Times New Roman"/>
+          <w:b/>
+          <w:i/>
+          <w:iCs/>
+          <w:sz w:val="20"/>
+        </w:rPr>
+        <w:t>2021</w:t>
       </w:r>
     </w:p>
     <w:p>
@@ -1790,7 +1860,7 @@
           <w:rFonts w:cs="Times New Roman"/>
           <w:sz w:val="20"/>
         </w:rPr>
-        <w:t xml:space="preserve"> metallographic analysis to examine purity of metals and the quality of heat treatment.</w:t>
+        <w:t xml:space="preserve"> metallographic analysis to examine the quality of heat treatment.</w:t>
       </w:r>
     </w:p>
     <w:p>
@@ -1884,15 +1954,7 @@
           <w:b/>
           <w:sz w:val="20"/>
         </w:rPr>
-        <w:t xml:space="preserve"> Laborator</w:t>
-      </w:r>
-      <w:r>
-        <w:rPr>
-          <w:rFonts w:cs="Times New Roman"/>
-          <w:b/>
-          <w:sz w:val="20"/>
-        </w:rPr>
-        <w:t>y</w:t>
+        <w:t xml:space="preserve"> Laboratory</w:t>
       </w:r>
     </w:p>
     <w:p>
@@ -2076,49 +2138,21 @@
           <w:rFonts w:eastAsia="宋体" w:cs="Times New Roman"/>
           <w:sz w:val="20"/>
         </w:rPr>
-        <w:t>Helped design lab procedures</w:t>
-      </w:r>
-      <w:r>
-        <w:rPr>
-          <w:rFonts w:eastAsia="宋体" w:cs="Times New Roman"/>
-          <w:sz w:val="20"/>
-        </w:rPr>
-        <w:t xml:space="preserve">, </w:t>
-      </w:r>
-      <w:r>
-        <w:rPr>
-          <w:rFonts w:eastAsia="宋体" w:cs="Times New Roman"/>
-          <w:sz w:val="20"/>
-        </w:rPr>
-        <w:t>prepare chemicals</w:t>
-      </w:r>
-      <w:r>
-        <w:rPr>
-          <w:rFonts w:eastAsia="宋体" w:cs="Times New Roman"/>
-          <w:sz w:val="20"/>
-        </w:rPr>
-        <w:t xml:space="preserve">, </w:t>
-      </w:r>
-      <w:r>
-        <w:rPr>
-          <w:rFonts w:eastAsia="宋体" w:cs="Times New Roman"/>
-          <w:sz w:val="20"/>
-        </w:rPr>
-        <w:t>incorporate in a new set of wet lab experiments</w:t>
-      </w:r>
-      <w:r>
-        <w:rPr>
-          <w:rFonts w:eastAsia="宋体" w:cs="Times New Roman"/>
-          <w:sz w:val="20"/>
-        </w:rPr>
-        <w:t xml:space="preserve"> on biosensor development</w:t>
-      </w:r>
-      <w:r>
-        <w:rPr>
-          <w:rFonts w:eastAsia="宋体" w:cs="Times New Roman"/>
-          <w:sz w:val="20"/>
-        </w:rPr>
-        <w:t>.</w:t>
+        <w:t xml:space="preserve">Helped design lab procedures, prepare chemicals, </w:t>
+      </w:r>
+      <w:r>
+        <w:rPr>
+          <w:rFonts w:eastAsia="宋体" w:cs="Times New Roman"/>
+          <w:sz w:val="20"/>
+        </w:rPr>
+        <w:t>and introduced</w:t>
+      </w:r>
+      <w:r>
+        <w:rPr>
+          <w:rFonts w:eastAsia="宋体" w:cs="Times New Roman"/>
+          <w:sz w:val="20"/>
+        </w:rPr>
+        <w:t xml:space="preserve"> wet lab experiments on biosensor development.</w:t>
       </w:r>
     </w:p>
     <w:p>
@@ -2192,7 +2226,7 @@
           <w:sz w:val="4"/>
         </w:rPr>
         <w:pict w14:anchorId="16F2B536">
-          <v:rect id="_x0000_i1041" alt="" style="width:540pt;height:1pt;mso-width-percent:0;mso-height-percent:0;mso-width-percent:0;mso-height-percent:0" o:hralign="center" o:hrstd="t" o:hrnoshade="t" o:hr="t" fillcolor="black [3213]" stroked="f"/>
+          <v:rect id="_x0000_i1029" alt="" style="width:540pt;height:1pt;mso-width-percent:0;mso-height-percent:0;mso-width-percent:0;mso-height-percent:0" o:hralign="center" o:hrstd="t" o:hrnoshade="t" o:hr="t" fillcolor="black [3213]" stroked="f"/>
         </w:pict>
       </w:r>
     </w:p>
@@ -2258,18 +2292,7 @@
           <w:sz w:val="20"/>
           <w:szCs w:val="20"/>
         </w:rPr>
-        <w:t>IEEE/RSJ International Conference on Intelligent Robots and Systems (IROS)</w:t>
-      </w:r>
-      <w:r>
-        <w:rPr>
-          <w:b/>
-          <w:bCs/>
-          <w:i/>
-          <w:iCs/>
-          <w:sz w:val="20"/>
-          <w:szCs w:val="20"/>
-        </w:rPr>
-        <w:t xml:space="preserve">, </w:t>
+        <w:t xml:space="preserve">IEEE/RSJ International Conference on Intelligent Robots and Systems (IROS), </w:t>
       </w:r>
       <w:r>
         <w:rPr>
@@ -2308,7 +2331,7 @@
           <w:sz w:val="4"/>
         </w:rPr>
         <w:pict w14:anchorId="0486660B">
-          <v:rect id="_x0000_i1031" alt="" style="width:540pt;height:1pt;mso-width-percent:0;mso-height-percent:0;mso-width-percent:0;mso-height-percent:0" o:hralign="center" o:hrstd="t" o:hrnoshade="t" o:hr="t" fillcolor="black [3213]" stroked="f"/>
+          <v:rect id="_x0000_i1030" alt="" style="width:540pt;height:1pt;mso-width-percent:0;mso-height-percent:0;mso-width-percent:0;mso-height-percent:0" o:hralign="center" o:hrstd="t" o:hrnoshade="t" o:hr="t" fillcolor="black [3213]" stroked="f"/>
         </w:pict>
       </w:r>
     </w:p>
@@ -2337,7 +2360,7 @@
           <w:b/>
           <w:sz w:val="20"/>
         </w:rPr>
-        <w:t>Programming Languages (with descending proficiency)</w:t>
+        <w:t>Programming Languages (descending proficiency)</w:t>
       </w:r>
       <w:r>
         <w:rPr>
@@ -2366,7 +2389,7 @@
           <w:rFonts w:eastAsia="宋体" w:cs="Times New Roman"/>
           <w:sz w:val="20"/>
         </w:rPr>
-        <w:t xml:space="preserve">Robot Operating System (ROS), </w:t>
+        <w:t xml:space="preserve">ROS, </w:t>
       </w:r>
       <w:r>
         <w:rPr>
@@ -2402,6 +2425,27 @@
           <w:sz w:val="20"/>
         </w:rPr>
         <w:t xml:space="preserve"> </w:t>
+      </w:r>
+      <w:r>
+        <w:rPr>
+          <w:rFonts w:eastAsia="宋体" w:cs="Times New Roman"/>
+          <w:sz w:val="20"/>
+        </w:rPr>
+        <w:t>HTML</w:t>
+      </w:r>
+      <w:r>
+        <w:rPr>
+          <w:rFonts w:eastAsia="宋体" w:cs="Times New Roman"/>
+          <w:sz w:val="20"/>
+        </w:rPr>
+        <w:t xml:space="preserve"> &amp; CSS</w:t>
+      </w:r>
+      <w:r>
+        <w:rPr>
+          <w:rFonts w:eastAsia="宋体" w:cs="Times New Roman"/>
+          <w:sz w:val="20"/>
+        </w:rPr>
+        <w:t xml:space="preserve">, </w:t>
       </w:r>
       <w:r>
         <w:rPr>
@@ -2702,7 +2746,7 @@
           <w:sz w:val="4"/>
         </w:rPr>
         <w:pict w14:anchorId="2BAA5D22">
-          <v:rect id="_x0000_i1032" alt="" style="width:540pt;height:1pt;mso-width-percent:0;mso-height-percent:0;mso-width-percent:0;mso-height-percent:0" o:hralign="center" o:hrstd="t" o:hrnoshade="t" o:hr="t" fillcolor="black [3213]" stroked="f"/>
+          <v:rect id="_x0000_i1031" alt="" style="width:540pt;height:1pt;mso-width-percent:0;mso-height-percent:0;mso-width-percent:0;mso-height-percent:0" o:hralign="center" o:hrstd="t" o:hrnoshade="t" o:hr="t" fillcolor="black [3213]" stroked="f"/>
         </w:pict>
       </w:r>
       <w:bookmarkStart w:id="0" w:name="_Hlk489733255"/>
@@ -2867,7 +2911,7 @@
     </w:p>
     <w:sectPr>
       <w:pgSz w:w="12240" w:h="15840" w:code="1"/>
-      <w:pgMar w:top="720" w:right="720" w:bottom="720" w:left="720" w:header="720" w:footer="720" w:gutter="0"/>
+      <w:pgMar w:top="576" w:right="720" w:bottom="720" w:left="576" w:header="720" w:footer="720" w:gutter="0"/>
       <w:cols w:space="708"/>
       <w:docGrid w:linePitch="360"/>
     </w:sectPr>

</xml_diff>